<commit_message>
added portfolio and some
</commit_message>
<xml_diff>
--- a/резюме/frontend dev.docx
+++ b/резюме/frontend dev.docx
@@ -1,6 +1,6 @@
 
 <file path=word/document.xml><?xml version="1.0" encoding="utf-8"?>
-<w:document xmlns:wpc="http://schemas.microsoft.com/office/word/2010/wordprocessingCanvas" xmlns:cx="http://schemas.microsoft.com/office/drawing/2014/chartex" xmlns:cx1="http://schemas.microsoft.com/office/drawing/2015/9/8/chartex" xmlns:mc="http://schemas.openxmlformats.org/markup-compatibility/2006" xmlns:o="urn:schemas-microsoft-com:office:office" xmlns:r="http://schemas.openxmlformats.org/officeDocument/2006/relationships" xmlns:m="http://schemas.openxmlformats.org/officeDocument/2006/math" xmlns:v="urn:schemas-microsoft-com:vml" xmlns:wp14="http://schemas.microsoft.com/office/word/2010/wordprocessingDrawing" xmlns:wp="http://schemas.openxmlformats.org/drawingml/2006/wordprocessingDrawing" xmlns:w10="urn:schemas-microsoft-com:office:word" xmlns:w="http://schemas.openxmlformats.org/wordprocessingml/2006/main" xmlns:w14="http://schemas.microsoft.com/office/word/2010/wordml" xmlns:w15="http://schemas.microsoft.com/office/word/2012/wordml" xmlns:w16se="http://schemas.microsoft.com/office/word/2015/wordml/symex" xmlns:wpg="http://schemas.microsoft.com/office/word/2010/wordprocessingGroup" xmlns:wpi="http://schemas.microsoft.com/office/word/2010/wordprocessingInk" xmlns:wne="http://schemas.microsoft.com/office/word/2006/wordml" xmlns:wps="http://schemas.microsoft.com/office/word/2010/wordprocessingShape" mc:Ignorable="w14 w15 w16se wp14">
+<w:document xmlns:wpc="http://schemas.microsoft.com/office/word/2010/wordprocessingCanvas" xmlns:cx="http://schemas.microsoft.com/office/drawing/2014/chartex" xmlns:cx1="http://schemas.microsoft.com/office/drawing/2015/9/8/chartex" xmlns:cx2="http://schemas.microsoft.com/office/drawing/2015/10/21/chartex" xmlns:cx3="http://schemas.microsoft.com/office/drawing/2016/5/9/chartex" xmlns:cx4="http://schemas.microsoft.com/office/drawing/2016/5/10/chartex" xmlns:cx5="http://schemas.microsoft.com/office/drawing/2016/5/11/chartex" xmlns:cx6="http://schemas.microsoft.com/office/drawing/2016/5/12/chartex" xmlns:cx7="http://schemas.microsoft.com/office/drawing/2016/5/13/chartex" xmlns:cx8="http://schemas.microsoft.com/office/drawing/2016/5/14/chartex" xmlns:mc="http://schemas.openxmlformats.org/markup-compatibility/2006" xmlns:aink="http://schemas.microsoft.com/office/drawing/2016/ink" xmlns:am3d="http://schemas.microsoft.com/office/drawing/2017/model3d" xmlns:o="urn:schemas-microsoft-com:office:office" xmlns:r="http://schemas.openxmlformats.org/officeDocument/2006/relationships" xmlns:m="http://schemas.openxmlformats.org/officeDocument/2006/math" xmlns:v="urn:schemas-microsoft-com:vml" xmlns:wp14="http://schemas.microsoft.com/office/word/2010/wordprocessingDrawing" xmlns:wp="http://schemas.openxmlformats.org/drawingml/2006/wordprocessingDrawing" xmlns:w10="urn:schemas-microsoft-com:office:word" xmlns:w="http://schemas.openxmlformats.org/wordprocessingml/2006/main" xmlns:w14="http://schemas.microsoft.com/office/word/2010/wordml" xmlns:w15="http://schemas.microsoft.com/office/word/2012/wordml" xmlns:w16cid="http://schemas.microsoft.com/office/word/2016/wordml/cid" xmlns:w16se="http://schemas.microsoft.com/office/word/2015/wordml/symex" xmlns:wpg="http://schemas.microsoft.com/office/word/2010/wordprocessingGroup" xmlns:wpi="http://schemas.microsoft.com/office/word/2010/wordprocessingInk" xmlns:wne="http://schemas.microsoft.com/office/word/2006/wordml" xmlns:wps="http://schemas.microsoft.com/office/word/2010/wordprocessingShape" mc:Ignorable="w14 w15 w16se w16cid wp14">
   <w:body>
     <w:p>
       <w:pPr>
@@ -41,7 +41,6 @@
               <w:pStyle w:val="3"/>
               <w:outlineLvl w:val="2"/>
             </w:pPr>
-            <w:proofErr w:type="spellStart"/>
             <w:proofErr w:type="gramStart"/>
             <w:r>
               <w:rPr>
@@ -49,7 +48,6 @@
               </w:rPr>
               <w:t>Brokhovetskiy</w:t>
             </w:r>
-            <w:proofErr w:type="spellEnd"/>
             <w:r>
               <w:t xml:space="preserve"> </w:t>
             </w:r>
@@ -57,13 +55,7 @@
               <w:rPr>
                 <w:lang w:val="en-US"/>
               </w:rPr>
-              <w:t xml:space="preserve"> </w:t>
-            </w:r>
-            <w:r>
-              <w:rPr>
-                <w:lang w:val="en-US"/>
-              </w:rPr>
-              <w:t>Bohdan</w:t>
+              <w:t xml:space="preserve"> Bohdan</w:t>
             </w:r>
             <w:proofErr w:type="gramEnd"/>
             <w:r>
@@ -238,8 +230,6 @@
             <w:r>
               <w:t>05 04</w:t>
             </w:r>
-            <w:bookmarkStart w:id="0" w:name="_GoBack"/>
-            <w:bookmarkEnd w:id="0"/>
             <w:r>
               <w:t xml:space="preserve"> 1998</w:t>
             </w:r>
@@ -465,16 +455,8 @@
               <w:rPr>
                 <w:lang w:val="en-US"/>
               </w:rPr>
-              <w:t xml:space="preserve">Bohdan </w:t>
-            </w:r>
-            <w:proofErr w:type="spellStart"/>
-            <w:r>
-              <w:rPr>
-                <w:lang w:val="en-US"/>
-              </w:rPr>
-              <w:t>Brokhovetskiy</w:t>
-            </w:r>
-            <w:proofErr w:type="spellEnd"/>
+              <w:t>Bohdan Brokhovetskiy</w:t>
+            </w:r>
           </w:p>
         </w:tc>
         <w:tc>
@@ -653,33 +635,7 @@
           <w:szCs w:val="22"/>
           <w:lang w:val="en-US"/>
         </w:rPr>
-        <w:t>(</w:t>
-      </w:r>
-      <w:proofErr w:type="gramStart"/>
-      <w:r>
-        <w:rPr>
-          <w:rFonts w:ascii="Arial" w:eastAsia="Times New Roman" w:hAnsi="Arial"/>
-          <w:b w:val="0"/>
-          <w:bCs w:val="0"/>
-          <w:color w:val="auto"/>
-          <w:sz w:val="24"/>
-          <w:szCs w:val="22"/>
-          <w:lang w:val="en-US"/>
-        </w:rPr>
-        <w:t>updated</w:t>
-      </w:r>
-      <w:proofErr w:type="gramEnd"/>
-      <w:r>
-        <w:rPr>
-          <w:rFonts w:ascii="Arial" w:eastAsia="Times New Roman" w:hAnsi="Arial"/>
-          <w:b w:val="0"/>
-          <w:bCs w:val="0"/>
-          <w:color w:val="auto"/>
-          <w:sz w:val="24"/>
-          <w:szCs w:val="22"/>
-          <w:lang w:val="en-US"/>
-        </w:rPr>
-        <w:t xml:space="preserve"> 21 Jul 2020)</w:t>
+        <w:t>(updated 21 Jul 2020)</w:t>
       </w:r>
     </w:p>
     <w:p>
@@ -770,14 +726,50 @@
         <w:rPr>
           <w:lang w:val="en-US"/>
         </w:rPr>
-        <w:t xml:space="preserve">, bootstrap, BEM, </w:t>
+        <w:t>, bootstrap, BEM, php, photoshop.</w:t>
+      </w:r>
+    </w:p>
+    <w:p>
+      <w:pPr>
+        <w:autoSpaceDE w:val="0"/>
+        <w:autoSpaceDN w:val="0"/>
+        <w:adjustRightInd w:val="0"/>
+        <w:spacing w:after="0" w:line="240" w:lineRule="auto"/>
+        <w:ind w:left="400" w:right="200"/>
+        <w:rPr>
+          <w:lang w:val="en-US"/>
+        </w:rPr>
+      </w:pPr>
+      <w:r>
+        <w:rPr>
+          <w:lang w:val="en-US"/>
+        </w:rPr>
+        <w:t>• Layout cross-browser, valid, adaptive. Only clean and understandable code.</w:t>
+      </w:r>
+    </w:p>
+    <w:p>
+      <w:pPr>
+        <w:autoSpaceDE w:val="0"/>
+        <w:autoSpaceDN w:val="0"/>
+        <w:adjustRightInd w:val="0"/>
+        <w:spacing w:after="0" w:line="240" w:lineRule="auto"/>
+        <w:ind w:left="400" w:right="200"/>
+        <w:rPr>
+          <w:lang w:val="en-US"/>
+        </w:rPr>
+      </w:pPr>
+      <w:r>
+        <w:rPr>
+          <w:lang w:val="en-US"/>
+        </w:rPr>
+        <w:t xml:space="preserve">• Layout from PSD, Sketch, </w:t>
       </w:r>
       <w:proofErr w:type="spellStart"/>
       <w:r>
         <w:rPr>
           <w:lang w:val="en-US"/>
         </w:rPr>
-        <w:t>php</w:t>
+        <w:t>Figma</w:t>
       </w:r>
       <w:proofErr w:type="spellEnd"/>
       <w:r>
@@ -791,77 +783,13 @@
         <w:rPr>
           <w:lang w:val="en-US"/>
         </w:rPr>
-        <w:t>photoshop</w:t>
+        <w:t>Zeplin</w:t>
       </w:r>
       <w:proofErr w:type="spellEnd"/>
       <w:r>
         <w:rPr>
           <w:lang w:val="en-US"/>
         </w:rPr>
-        <w:t>.</w:t>
-      </w:r>
-    </w:p>
-    <w:p>
-      <w:pPr>
-        <w:autoSpaceDE w:val="0"/>
-        <w:autoSpaceDN w:val="0"/>
-        <w:adjustRightInd w:val="0"/>
-        <w:spacing w:after="0" w:line="240" w:lineRule="auto"/>
-        <w:ind w:left="400" w:right="200"/>
-        <w:rPr>
-          <w:lang w:val="en-US"/>
-        </w:rPr>
-      </w:pPr>
-      <w:r>
-        <w:rPr>
-          <w:lang w:val="en-US"/>
-        </w:rPr>
-        <w:t>• Layout cross-browser, valid, adaptive. Only clean and understandable code.</w:t>
-      </w:r>
-    </w:p>
-    <w:p>
-      <w:pPr>
-        <w:autoSpaceDE w:val="0"/>
-        <w:autoSpaceDN w:val="0"/>
-        <w:adjustRightInd w:val="0"/>
-        <w:spacing w:after="0" w:line="240" w:lineRule="auto"/>
-        <w:ind w:left="400" w:right="200"/>
-        <w:rPr>
-          <w:lang w:val="en-US"/>
-        </w:rPr>
-      </w:pPr>
-      <w:r>
-        <w:rPr>
-          <w:lang w:val="en-US"/>
-        </w:rPr>
-        <w:t xml:space="preserve">• Layout from PSD, Sketch, </w:t>
-      </w:r>
-      <w:proofErr w:type="spellStart"/>
-      <w:r>
-        <w:rPr>
-          <w:lang w:val="en-US"/>
-        </w:rPr>
-        <w:t>Figma</w:t>
-      </w:r>
-      <w:proofErr w:type="spellEnd"/>
-      <w:r>
-        <w:rPr>
-          <w:lang w:val="en-US"/>
-        </w:rPr>
-        <w:t xml:space="preserve">, </w:t>
-      </w:r>
-      <w:proofErr w:type="spellStart"/>
-      <w:r>
-        <w:rPr>
-          <w:lang w:val="en-US"/>
-        </w:rPr>
-        <w:t>Zeplin</w:t>
-      </w:r>
-      <w:proofErr w:type="spellEnd"/>
-      <w:r>
-        <w:rPr>
-          <w:lang w:val="en-US"/>
-        </w:rPr>
         <w:t>, Adobe XD</w:t>
       </w:r>
     </w:p>
@@ -918,6 +846,74 @@
         </w:rPr>
         <w:t>• Professional service, content, support for sites and online stores.</w:t>
       </w:r>
+    </w:p>
+    <w:p>
+      <w:pPr>
+        <w:autoSpaceDE w:val="0"/>
+        <w:autoSpaceDN w:val="0"/>
+        <w:adjustRightInd w:val="0"/>
+        <w:spacing w:after="0" w:line="240" w:lineRule="auto"/>
+        <w:ind w:left="400" w:right="200"/>
+        <w:rPr>
+          <w:lang w:val="en-US"/>
+        </w:rPr>
+      </w:pPr>
+      <w:r>
+        <w:rPr>
+          <w:lang w:val="en-US"/>
+        </w:rPr>
+        <w:t xml:space="preserve">• </w:t>
+      </w:r>
+      <w:r>
+        <w:rPr>
+          <w:lang w:val="en-US"/>
+        </w:rPr>
+        <w:t>Understanding of OOP basics and knowledge of basic development patterns</w:t>
+      </w:r>
+    </w:p>
+    <w:p>
+      <w:pPr>
+        <w:autoSpaceDE w:val="0"/>
+        <w:autoSpaceDN w:val="0"/>
+        <w:adjustRightInd w:val="0"/>
+        <w:spacing w:after="0" w:line="240" w:lineRule="auto"/>
+        <w:ind w:left="400" w:right="200"/>
+        <w:rPr>
+          <w:lang w:val="en-US"/>
+        </w:rPr>
+      </w:pPr>
+      <w:r>
+        <w:rPr>
+          <w:lang w:val="en-US"/>
+        </w:rPr>
+        <w:t xml:space="preserve">• </w:t>
+      </w:r>
+      <w:r>
+        <w:rPr>
+          <w:lang w:val="en-US"/>
+        </w:rPr>
+        <w:t>Knowledge basics of</w:t>
+      </w:r>
+      <w:bookmarkStart w:id="0" w:name="_GoBack"/>
+      <w:bookmarkEnd w:id="0"/>
+      <w:r>
+        <w:rPr>
+          <w:lang w:val="en-US"/>
+        </w:rPr>
+        <w:t xml:space="preserve"> MySQL</w:t>
+      </w:r>
+    </w:p>
+    <w:p>
+      <w:pPr>
+        <w:autoSpaceDE w:val="0"/>
+        <w:autoSpaceDN w:val="0"/>
+        <w:adjustRightInd w:val="0"/>
+        <w:spacing w:after="0" w:line="240" w:lineRule="auto"/>
+        <w:ind w:left="400" w:right="200"/>
+        <w:rPr>
+          <w:lang w:val="en-US"/>
+        </w:rPr>
+      </w:pPr>
     </w:p>
     <w:p>
       <w:pPr>
@@ -955,8 +951,14 @@
         <w:adjustRightInd w:val="0"/>
         <w:spacing w:after="0" w:line="240" w:lineRule="auto"/>
         <w:ind w:left="0" w:right="0"/>
-      </w:pPr>
-      <w:r>
+        <w:rPr>
+          <w:lang w:val="en-US"/>
+        </w:rPr>
+      </w:pPr>
+      <w:r>
+        <w:rPr>
+          <w:lang w:val="en-US"/>
+        </w:rPr>
         <w:t xml:space="preserve"> </w:t>
       </w:r>
       <w:r>
@@ -974,6 +976,9 @@
         <w:adjustRightInd w:val="0"/>
         <w:spacing w:after="0" w:line="240" w:lineRule="auto"/>
         <w:ind w:left="0" w:right="0"/>
+        <w:rPr>
+          <w:lang w:val="en-US"/>
+        </w:rPr>
       </w:pPr>
     </w:p>
     <w:p>
@@ -1225,7 +1230,6 @@
           <w:lang w:val="en-US"/>
         </w:rPr>
       </w:pPr>
-      <w:proofErr w:type="spellStart"/>
       <w:r>
         <w:rPr>
           <w:b/>
@@ -1233,7 +1237,6 @@
         </w:rPr>
         <w:t>Glo</w:t>
       </w:r>
-      <w:proofErr w:type="spellEnd"/>
       <w:r>
         <w:rPr>
           <w:b/>
@@ -1302,19 +1305,11 @@
           <w:lang w:val="en-US"/>
         </w:rPr>
       </w:pPr>
-      <w:proofErr w:type="gramStart"/>
-      <w:r>
-        <w:rPr>
-          <w:lang w:val="en-US"/>
-        </w:rPr>
-        <w:t>took</w:t>
-      </w:r>
-      <w:proofErr w:type="gramEnd"/>
-      <w:r>
-        <w:rPr>
-          <w:lang w:val="en-US"/>
-        </w:rPr>
-        <w:t xml:space="preserve"> courses on web development within 6 months</w:t>
+      <w:r>
+        <w:rPr>
+          <w:lang w:val="en-US"/>
+        </w:rPr>
+        <w:t>took courses on web development within 6 months</w:t>
       </w:r>
     </w:p>
     <w:p>
@@ -1494,6 +1489,7 @@
         <w:rPr>
           <w:lang w:val="en-US"/>
         </w:rPr>
+        <w:lastRenderedPageBreak/>
         <w:t xml:space="preserve">• Flex, Less, BEM, SASS, </w:t>
       </w:r>
       <w:proofErr w:type="spellStart"/>
@@ -1556,7 +1552,6 @@
         <w:rPr>
           <w:lang w:val="en-US"/>
         </w:rPr>
-        <w:lastRenderedPageBreak/>
         <w:t>• Mindfulness in details.</w:t>
       </w:r>
     </w:p>
@@ -1593,21 +1588,7 @@
         <w:rPr>
           <w:lang w:val="en-US"/>
         </w:rPr>
-        <w:t xml:space="preserve">• </w:t>
-      </w:r>
-      <w:proofErr w:type="gramStart"/>
-      <w:r>
-        <w:rPr>
-          <w:lang w:val="en-US"/>
-        </w:rPr>
-        <w:t>publishing</w:t>
-      </w:r>
-      <w:proofErr w:type="gramEnd"/>
-      <w:r>
-        <w:rPr>
-          <w:lang w:val="en-US"/>
-        </w:rPr>
-        <w:t xml:space="preserve"> content on the site.</w:t>
+        <w:t>• publishing content on the site.</w:t>
       </w:r>
     </w:p>
     <w:p>
@@ -1643,21 +1624,7 @@
         <w:rPr>
           <w:lang w:val="en-US"/>
         </w:rPr>
-        <w:t xml:space="preserve">• Ability </w:t>
-      </w:r>
-      <w:proofErr w:type="gramStart"/>
-      <w:r>
-        <w:rPr>
-          <w:lang w:val="en-US"/>
-        </w:rPr>
-        <w:t>to quickly get</w:t>
-      </w:r>
-      <w:proofErr w:type="gramEnd"/>
-      <w:r>
-        <w:rPr>
-          <w:lang w:val="en-US"/>
-        </w:rPr>
-        <w:t xml:space="preserve"> involved in work</w:t>
+        <w:t>• Ability to quickly get involved in work</w:t>
       </w:r>
     </w:p>
     <w:p>
@@ -1768,7 +1735,7 @@
 </file>
 
 <file path=word/styles.xml><?xml version="1.0" encoding="utf-8"?>
-<w:styles xmlns:mc="http://schemas.openxmlformats.org/markup-compatibility/2006" xmlns:r="http://schemas.openxmlformats.org/officeDocument/2006/relationships" xmlns:w="http://schemas.openxmlformats.org/wordprocessingml/2006/main" xmlns:w14="http://schemas.microsoft.com/office/word/2010/wordml" xmlns:w15="http://schemas.microsoft.com/office/word/2012/wordml" xmlns:w16se="http://schemas.microsoft.com/office/word/2015/wordml/symex" mc:Ignorable="w14 w15 w16se">
+<w:styles xmlns:mc="http://schemas.openxmlformats.org/markup-compatibility/2006" xmlns:r="http://schemas.openxmlformats.org/officeDocument/2006/relationships" xmlns:w="http://schemas.openxmlformats.org/wordprocessingml/2006/main" xmlns:w14="http://schemas.microsoft.com/office/word/2010/wordml" xmlns:w15="http://schemas.microsoft.com/office/word/2012/wordml" xmlns:w16cid="http://schemas.microsoft.com/office/word/2016/wordml/cid" xmlns:w16se="http://schemas.microsoft.com/office/word/2015/wordml/symex" mc:Ignorable="w14 w15 w16se w16cid">
   <w:docDefaults>
     <w:rPrDefault>
       <w:rPr>
@@ -1784,7 +1751,7 @@
       </w:pPr>
     </w:pPrDefault>
   </w:docDefaults>
-  <w:latentStyles w:defLockedState="0" w:defUIPriority="99" w:defSemiHidden="0" w:defUnhideWhenUsed="0" w:defQFormat="0" w:count="371">
+  <w:latentStyles w:defLockedState="0" w:defUIPriority="99" w:defSemiHidden="0" w:defUnhideWhenUsed="0" w:defQFormat="0" w:count="375">
     <w:lsdException w:name="Normal" w:uiPriority="0" w:qFormat="1"/>
     <w:lsdException w:name="heading 1" w:uiPriority="9" w:qFormat="1"/>
     <w:lsdException w:name="heading 2" w:semiHidden="1" w:uiPriority="9" w:unhideWhenUsed="1" w:qFormat="1"/>
@@ -1890,7 +1857,6 @@
     <w:lsdException w:name="HTML Sample" w:semiHidden="1" w:unhideWhenUsed="1"/>
     <w:lsdException w:name="HTML Typewriter" w:semiHidden="1" w:unhideWhenUsed="1"/>
     <w:lsdException w:name="HTML Variable" w:semiHidden="1" w:unhideWhenUsed="1"/>
-    <w:lsdException w:name="Normal Table" w:semiHidden="1" w:unhideWhenUsed="1"/>
     <w:lsdException w:name="annotation subject" w:semiHidden="1" w:unhideWhenUsed="1"/>
     <w:lsdException w:name="No List" w:semiHidden="1" w:unhideWhenUsed="1"/>
     <w:lsdException w:name="Outline List 1" w:semiHidden="1" w:unhideWhenUsed="1"/>
@@ -1934,10 +1900,8 @@
     <w:lsdException w:name="Table Elegant" w:semiHidden="1" w:unhideWhenUsed="1"/>
     <w:lsdException w:name="Table Professional" w:semiHidden="1" w:unhideWhenUsed="1"/>
     <w:lsdException w:name="Table Subtle 1" w:semiHidden="1" w:unhideWhenUsed="1"/>
-    <w:lsdException w:name="Table Subtle 2" w:semiHidden="1" w:unhideWhenUsed="1"/>
     <w:lsdException w:name="Table Web 1" w:semiHidden="1" w:unhideWhenUsed="1"/>
     <w:lsdException w:name="Table Web 2" w:semiHidden="1" w:unhideWhenUsed="1"/>
-    <w:lsdException w:name="Table Web 3" w:semiHidden="1" w:unhideWhenUsed="1"/>
     <w:lsdException w:name="Balloon Text" w:semiHidden="1" w:unhideWhenUsed="1"/>
     <w:lsdException w:name="Table Grid" w:uiPriority="59"/>
     <w:lsdException w:name="Table Theme" w:semiHidden="1" w:unhideWhenUsed="1"/>
@@ -2156,6 +2120,10 @@
     <w:lsdException w:name="List Table 5 Dark Accent 6" w:uiPriority="50"/>
     <w:lsdException w:name="List Table 6 Colorful Accent 6" w:uiPriority="51"/>
     <w:lsdException w:name="List Table 7 Colorful Accent 6" w:uiPriority="52"/>
+    <w:lsdException w:name="Mention" w:semiHidden="1" w:unhideWhenUsed="1"/>
+    <w:lsdException w:name="Smart Hyperlink" w:semiHidden="1" w:unhideWhenUsed="1"/>
+    <w:lsdException w:name="Hashtag" w:semiHidden="1" w:unhideWhenUsed="1"/>
+    <w:lsdException w:name="Unresolved Mention" w:semiHidden="1" w:unhideWhenUsed="1"/>
   </w:latentStyles>
   <w:style w:type="paragraph" w:default="1" w:styleId="a">
     <w:name w:val="Normal"/>

</xml_diff>